<commit_message>
updated ecf final doc
</commit_message>
<xml_diff>
--- a/ecf final.docx
+++ b/ecf final.docx
@@ -921,8 +921,6 @@
           <w:szCs w:val="22"/>
         </w:rPr>
       </w:pPr>
-      <w:bookmarkStart w:id="1" w:name="_GoBack"/>
-      <w:bookmarkEnd w:id="1"/>
     </w:p>
     <w:p>
       <w:pPr>
@@ -1297,11 +1295,21 @@
       <w:pPr>
         <w:ind w:left="0" w:hanging="2"/>
         <w:rPr>
-          <w:rFonts w:ascii="Calibri" w:hAnsi="Calibri" w:eastAsia="Calibri" w:cs="Calibri"/>
-          <w:sz w:val="22"/>
-          <w:szCs w:val="22"/>
-        </w:rPr>
-      </w:pPr>
+          <w:rFonts w:hint="default" w:ascii="Calibri" w:hAnsi="Calibri" w:eastAsia="Calibri" w:cs="Calibri"/>
+          <w:sz w:val="22"/>
+          <w:szCs w:val="22"/>
+          <w:lang w:val="fr-FR"/>
+        </w:rPr>
+      </w:pPr>
+      <w:r>
+        <w:rPr>
+          <w:rFonts w:hint="default" w:ascii="Calibri" w:hAnsi="Calibri" w:eastAsia="Calibri" w:cs="Calibri"/>
+          <w:sz w:val="22"/>
+          <w:szCs w:val="22"/>
+          <w:lang w:val="fr-FR"/>
+        </w:rPr>
+        <w:t>7</w:t>
+      </w:r>
     </w:p>
     <w:p>
       <w:pPr>
@@ -1662,7 +1670,13 @@
       <w:pPr>
         <w:ind w:left="0" w:hanging="2"/>
         <w:rPr>
-          <w:rFonts w:hint="default"/>
+          <w:rFonts w:hint="default" w:asciiTheme="majorAscii" w:hAnsiTheme="majorAscii"/>
+          <w:b/>
+          <w:bCs/>
+          <w:i/>
+          <w:iCs/>
+          <w:sz w:val="24"/>
+          <w:szCs w:val="24"/>
           <w:lang w:val="fr-FR"/>
         </w:rPr>
       </w:pPr>
@@ -1677,8 +1691,30 @@
           <w:szCs w:val="24"/>
           <w:lang w:val="fr-FR"/>
         </w:rPr>
-        <w:t xml:space="preserve">Le code relatif au travail détaillé plus bas dans chacune des parties est présent sur </w:t>
-      </w:r>
+        <w:t>Le code relatif au travail détaillé plus bas dans chacune des parties est présent sur</w:t>
+      </w:r>
+      <w:r>
+        <w:rPr>
+          <w:rFonts w:hint="default" w:asciiTheme="majorAscii" w:hAnsiTheme="majorAscii"/>
+          <w:b/>
+          <w:bCs/>
+          <w:i/>
+          <w:iCs/>
+          <w:sz w:val="24"/>
+          <w:szCs w:val="24"/>
+          <w:lang w:val="fr-FR"/>
+        </w:rPr>
+        <w:t>:</w:t>
+      </w:r>
+    </w:p>
+    <w:p>
+      <w:pPr>
+        <w:ind w:left="0" w:hanging="2"/>
+        <w:rPr>
+          <w:rFonts w:hint="default"/>
+          <w:lang w:val="fr-FR"/>
+        </w:rPr>
+      </w:pPr>
       <w:r>
         <w:rPr>
           <w:rFonts w:hint="default"/>
@@ -1742,7 +1778,7 @@
           <w:iCs/>
           <w:lang w:val="fr-FR"/>
         </w:rPr>
-        <w:t>Veuillez vous référer aux dossiers correspondant à chacune des parties (Apache Spark, Application Python et mongodb).</w:t>
+        <w:t>Veuillez vous référer aux dossiers correspondants à chacune des parties (Apache Spark, Application Python et mongodb).</w:t>
       </w:r>
     </w:p>
     <w:p>
@@ -2525,7 +2561,7 @@
           <w:szCs w:val="22"/>
           <w:lang w:val="fr-FR"/>
         </w:rPr>
-        <w:t>- primary: coordonne la distribution des tâches et des données. Suit le statut des tâches et et monitore la santé du cluster</w:t>
+        <w:t>- primary: coordonne la distribution des tâches et des données, suit le statut des tâches et monitore la santé du cluster.</w:t>
       </w:r>
     </w:p>
     <w:p>
@@ -2750,38 +2786,38 @@
           <w:szCs w:val="22"/>
           <w:lang w:val="fr-FR"/>
         </w:rPr>
-        <w:t xml:space="preserve">Nous pouvons configurer tous les paramètres nécessaires pour le cluster EMR. ,La région, le nombre d'instances pour le nœud esclave, le type d'instance pour le maître/esclave, la version de Spark, l'ID de sous-réseau (&lt;subnet_id&gt;), l'ID de VPC(&lt;vpc_id&gt;, le nom de la paire de clés (key_name). ingress_cidr_blocks est à définir avec une adresse IP plutôt que d''autoriser tout le trafficavec 0.0.0.0/0 pour des raisons de sécurité. </w:t>
-      </w:r>
-    </w:p>
-    <w:p>
-      <w:pPr>
-        <w:ind w:left="0" w:hanging="2"/>
-        <w:rPr>
-          <w:rFonts w:hint="default" w:ascii="Calibri" w:hAnsi="Calibri" w:eastAsia="Calibri" w:cs="Calibri"/>
-          <w:sz w:val="22"/>
-          <w:szCs w:val="22"/>
-          <w:lang w:val="fr-FR"/>
-        </w:rPr>
-      </w:pPr>
-    </w:p>
-    <w:p>
-      <w:pPr>
-        <w:ind w:left="0" w:hanging="2"/>
-        <w:rPr>
-          <w:rFonts w:hint="default" w:ascii="Calibri" w:hAnsi="Calibri" w:eastAsia="Calibri" w:cs="Calibri"/>
-          <w:sz w:val="22"/>
-          <w:szCs w:val="22"/>
-          <w:lang w:val="fr-FR"/>
-        </w:rPr>
-      </w:pPr>
-      <w:r>
-        <w:rPr>
-          <w:rFonts w:hint="default" w:ascii="Calibri" w:hAnsi="Calibri" w:eastAsia="Calibri" w:cs="Calibri"/>
-          <w:sz w:val="22"/>
-          <w:szCs w:val="22"/>
-          <w:lang w:val="fr-FR"/>
-        </w:rPr>
-        <w:t>Nous partons du principe qu’au préalable un VPC configuré est disponible. Nous ne détaillerons pas ici la création de ce dernier, ce qui n’entre pas dans le cadre de l’exercice et alourdirait la présentation.</w:t>
+        <w:t xml:space="preserve">Nous pouvons configurer tous les paramètres nécessaires pour le cluster EMR. ,La région, le nombre d'instances pour le nœud esclave, le type d'instance pour le maître/esclave, la version de Spark, l'ID de sous-réseau (&lt;subnet_id&gt;), l'ID de VPC(&lt;vpc_id&gt;, le nom de la paire de clés (key_name). ingress_cidr_blocks est à définir avec une adresse IP plutôt que d''autoriser tout le traffic avec 0.0.0.0/0 pour des raisons de sécurité. </w:t>
+      </w:r>
+    </w:p>
+    <w:p>
+      <w:pPr>
+        <w:ind w:left="0" w:hanging="2"/>
+        <w:rPr>
+          <w:rFonts w:hint="default" w:ascii="Calibri" w:hAnsi="Calibri" w:eastAsia="Calibri" w:cs="Calibri"/>
+          <w:sz w:val="22"/>
+          <w:szCs w:val="22"/>
+          <w:lang w:val="fr-FR"/>
+        </w:rPr>
+      </w:pPr>
+    </w:p>
+    <w:p>
+      <w:pPr>
+        <w:ind w:left="0" w:hanging="2"/>
+        <w:rPr>
+          <w:rFonts w:hint="default" w:ascii="Calibri" w:hAnsi="Calibri" w:eastAsia="Calibri" w:cs="Calibri"/>
+          <w:sz w:val="22"/>
+          <w:szCs w:val="22"/>
+          <w:lang w:val="fr-FR"/>
+        </w:rPr>
+      </w:pPr>
+      <w:r>
+        <w:rPr>
+          <w:rFonts w:hint="default" w:ascii="Calibri" w:hAnsi="Calibri" w:eastAsia="Calibri" w:cs="Calibri"/>
+          <w:sz w:val="22"/>
+          <w:szCs w:val="22"/>
+          <w:lang w:val="fr-FR"/>
+        </w:rPr>
+        <w:t>Nous partons du principe qu’au préalable un VPC configuré est disponible. Nous ne détaillerons pas ici la création de ce dernier,  qui n’entre pas dans le cadre de l’exercice et alourdirait la présentation.</w:t>
       </w:r>
     </w:p>
     <w:p>
@@ -2847,7 +2883,7 @@
           <w:szCs w:val="22"/>
           <w:lang w:val="fr-FR"/>
         </w:rPr>
-        <w:t xml:space="preserve">Le script principal qui va exécuter nos 4 modules. </w:t>
+        <w:t xml:space="preserve">C’est le script principal qui va exécuter nos 4 modules. </w:t>
       </w:r>
     </w:p>
     <w:p>
@@ -2909,50 +2945,6 @@
         </w:rPr>
         <w:t>Toutes les variables référencées ont normalement été définies dans terraform.tfvars.</w:t>
       </w:r>
-    </w:p>
-    <w:p>
-      <w:pPr>
-        <w:ind w:left="0" w:hanging="2"/>
-        <w:rPr>
-          <w:rFonts w:hint="default" w:ascii="Calibri" w:hAnsi="Calibri" w:eastAsia="Calibri" w:cs="Calibri"/>
-          <w:sz w:val="22"/>
-          <w:szCs w:val="22"/>
-          <w:lang w:val="fr-FR"/>
-        </w:rPr>
-      </w:pPr>
-    </w:p>
-    <w:p>
-      <w:pPr>
-        <w:ind w:left="0" w:hanging="2"/>
-        <w:rPr>
-          <w:rFonts w:hint="default" w:ascii="Calibri" w:hAnsi="Calibri" w:eastAsia="Calibri" w:cs="Calibri"/>
-          <w:sz w:val="22"/>
-          <w:szCs w:val="22"/>
-          <w:lang w:val="fr-FR"/>
-        </w:rPr>
-      </w:pPr>
-    </w:p>
-    <w:p>
-      <w:pPr>
-        <w:ind w:left="0" w:hanging="2"/>
-        <w:rPr>
-          <w:rFonts w:hint="default" w:ascii="Calibri" w:hAnsi="Calibri" w:eastAsia="Calibri" w:cs="Calibri"/>
-          <w:sz w:val="22"/>
-          <w:szCs w:val="22"/>
-          <w:lang w:val="fr-FR"/>
-        </w:rPr>
-      </w:pPr>
-    </w:p>
-    <w:p>
-      <w:pPr>
-        <w:ind w:left="0" w:hanging="2"/>
-        <w:rPr>
-          <w:rFonts w:hint="default" w:ascii="Calibri" w:hAnsi="Calibri" w:eastAsia="Calibri" w:cs="Calibri"/>
-          <w:sz w:val="22"/>
-          <w:szCs w:val="22"/>
-          <w:lang w:val="fr-FR"/>
-        </w:rPr>
-      </w:pPr>
     </w:p>
     <w:p>
       <w:pPr>
@@ -3208,7 +3200,7 @@
           <w:szCs w:val="22"/>
           <w:lang w:val="fr-FR"/>
         </w:rPr>
-        <w:t>, notamment le système de fichiers distribué</w:t>
+        <w:t xml:space="preserve">, notamment le système de fichiers distribué </w:t>
       </w:r>
       <w:r>
         <w:rPr>
@@ -5699,6 +5691,16 @@
         </w:rPr>
         <w:t>"Name" est définie avec la valeur "EMR_slave".</w:t>
       </w:r>
+    </w:p>
+    <w:p>
+      <w:pPr>
+        <w:ind w:left="0" w:hanging="2"/>
+        <w:rPr>
+          <w:rFonts w:ascii="Calibri" w:hAnsi="Calibri" w:eastAsia="Calibri" w:cs="Calibri"/>
+          <w:sz w:val="22"/>
+          <w:szCs w:val="22"/>
+        </w:rPr>
+      </w:pPr>
     </w:p>
     <w:p>
       <w:pPr>
@@ -5866,7 +5868,7 @@
           <w:szCs w:val="22"/>
           <w:lang w:val="fr-FR"/>
         </w:rPr>
-        <w:t>. Nous pourrons</w:t>
+        <w:t xml:space="preserve">a. Nous pourrons </w:t>
       </w:r>
       <w:r>
         <w:rPr>
@@ -5891,7 +5893,7 @@
           <w:sz w:val="22"/>
           <w:szCs w:val="22"/>
         </w:rPr>
-        <w:t>au fur et à mesure, plutôt que d'installer un ensemble pré-défini de packages.</w:t>
+        <w:t>au fur et à mesure, plutôt que d'installer un ensemble prédéfini de packages.</w:t>
       </w:r>
     </w:p>
     <w:p>
@@ -6034,7 +6036,7 @@
           <w:szCs w:val="22"/>
           <w:lang w:val="fr-FR"/>
         </w:rPr>
-        <w:t>Rappellons que pandas est une bibliothèque open-source offrant des structures de données puissantes et faciles à utiliser, ainsi que des outils de manipulation et d'analyse des données. Pandas simplifie le chargement, la manipulation, la transformation et l'analyse des données, en offrant un ensemble de fonctionnalités similaire à celui des bases de données relationnelles, mais dans un contexte Python.</w:t>
+        <w:t>Rappellons que pandas est une bibliothèque open-source qu simplifie le chargement, la manipulation, la transformation et l'analyse des données, en offrant un ensemble de fonctionnalités similaire à celui des bases de données relationnelles, mais dans un contexte Python.</w:t>
       </w:r>
     </w:p>
     <w:p>
@@ -6598,6 +6600,17 @@
         </w:rPr>
         <w:t xml:space="preserve">Nous pouvons par la suite nous connecter en SSH sur le nœud maître et commencer immédiatement à travailler avec PySpark. </w:t>
       </w:r>
+    </w:p>
+    <w:p>
+      <w:pPr>
+        <w:ind w:left="0" w:leftChars="0" w:firstLine="0" w:firstLineChars="0"/>
+        <w:rPr>
+          <w:rFonts w:hint="default" w:ascii="Calibri" w:hAnsi="Calibri" w:eastAsia="Calibri" w:cs="Calibri"/>
+          <w:sz w:val="22"/>
+          <w:szCs w:val="22"/>
+          <w:lang w:val="fr-FR"/>
+        </w:rPr>
+      </w:pPr>
     </w:p>
     <w:p>
       <w:pPr>
@@ -7516,347 +7529,497 @@
     </w:p>
     <w:p>
       <w:pPr>
-        <w:ind w:left="0" w:leftChars="0" w:firstLine="0" w:firstLineChars="0"/>
-        <w:rPr>
-          <w:rFonts w:hint="default" w:ascii="Calibri" w:hAnsi="Calibri" w:eastAsia="Calibri" w:cs="Calibri"/>
-          <w:sz w:val="22"/>
-          <w:szCs w:val="22"/>
-          <w:lang w:val="fr-FR"/>
-        </w:rPr>
-      </w:pPr>
-      <w:r>
-        <w:rPr>
-          <w:rFonts w:hint="default" w:ascii="Calibri" w:hAnsi="Calibri" w:eastAsia="Calibri" w:cs="Calibri"/>
-          <w:sz w:val="22"/>
-          <w:szCs w:val="22"/>
-          <w:lang w:val="fr-FR"/>
-        </w:rPr>
-        <w:t>Type : t2.large</w:t>
-      </w:r>
-    </w:p>
-    <w:p>
-      <w:pPr>
-        <w:ind w:left="0" w:leftChars="0" w:firstLine="0" w:firstLineChars="0"/>
-        <w:rPr>
-          <w:rFonts w:hint="default" w:ascii="Calibri" w:hAnsi="Calibri" w:eastAsia="Calibri" w:cs="Calibri"/>
-          <w:sz w:val="22"/>
-          <w:szCs w:val="22"/>
-          <w:lang w:val="fr-FR"/>
-        </w:rPr>
-      </w:pPr>
-      <w:r>
-        <w:rPr>
-          <w:rFonts w:hint="default" w:ascii="Calibri" w:hAnsi="Calibri" w:eastAsia="Calibri" w:cs="Calibri"/>
-          <w:sz w:val="22"/>
-          <w:szCs w:val="22"/>
-          <w:lang w:val="fr-FR"/>
-        </w:rPr>
-        <w:t>Système d'exploitation : Ubuntu Server 22.04 LTS</w:t>
-      </w:r>
-    </w:p>
-    <w:p>
-      <w:pPr>
-        <w:ind w:left="0" w:leftChars="0" w:firstLine="0" w:firstLineChars="0"/>
-        <w:rPr>
-          <w:rFonts w:hint="default" w:ascii="Calibri" w:hAnsi="Calibri" w:eastAsia="Calibri" w:cs="Calibri"/>
-          <w:sz w:val="22"/>
-          <w:szCs w:val="22"/>
-          <w:lang w:val="fr-FR"/>
-        </w:rPr>
-      </w:pPr>
-      <w:r>
-        <w:rPr>
-          <w:rFonts w:hint="default" w:ascii="Calibri" w:hAnsi="Calibri" w:eastAsia="Calibri" w:cs="Calibri"/>
-          <w:sz w:val="22"/>
-          <w:szCs w:val="22"/>
-          <w:lang w:val="fr-FR"/>
-        </w:rPr>
-        <w:t>Volume de stockage racine : 100 Go (gp2)Sécurité : Une règle de groupe de sécurité MongoDB est associée à l'instance, autorisant le trafic SSH, le trafic MongoDB sur le port 27017, et le trafic de réplication MongoDB sur le port 27019.</w:t>
-      </w:r>
-    </w:p>
-    <w:p>
-      <w:pPr>
-        <w:ind w:left="0" w:leftChars="0" w:firstLine="0" w:firstLineChars="0"/>
-        <w:rPr>
-          <w:rFonts w:hint="default" w:ascii="Calibri" w:hAnsi="Calibri" w:eastAsia="Calibri" w:cs="Calibri"/>
-          <w:sz w:val="22"/>
-          <w:szCs w:val="22"/>
-          <w:lang w:val="fr-FR"/>
-        </w:rPr>
-      </w:pPr>
-      <w:r>
-        <w:rPr>
-          <w:rFonts w:hint="default" w:ascii="Calibri" w:hAnsi="Calibri" w:eastAsia="Calibri" w:cs="Calibri"/>
-          <w:sz w:val="22"/>
-          <w:szCs w:val="22"/>
-          <w:lang w:val="fr-FR"/>
-        </w:rPr>
-        <w:t>Une clé («TF_KEY») est associée à l’instance.</w:t>
-      </w:r>
-    </w:p>
-    <w:p>
-      <w:pPr>
-        <w:ind w:left="0" w:leftChars="0" w:firstLine="0" w:firstLineChars="0"/>
-        <w:rPr>
-          <w:rFonts w:hint="default" w:ascii="Calibri" w:hAnsi="Calibri" w:eastAsia="Calibri" w:cs="Calibri"/>
-          <w:sz w:val="22"/>
-          <w:szCs w:val="22"/>
-          <w:lang w:val="fr-FR"/>
-        </w:rPr>
-      </w:pPr>
-    </w:p>
-    <w:p>
-      <w:pPr>
-        <w:ind w:left="0" w:leftChars="0" w:firstLine="0" w:firstLineChars="0"/>
-        <w:rPr>
-          <w:rFonts w:hint="default" w:ascii="Calibri" w:hAnsi="Calibri" w:eastAsia="Calibri" w:cs="Calibri"/>
-          <w:sz w:val="22"/>
-          <w:szCs w:val="22"/>
-          <w:lang w:val="fr-FR"/>
-        </w:rPr>
-      </w:pPr>
-      <w:r>
-        <w:rPr>
-          <w:rFonts w:hint="default" w:ascii="Calibri" w:hAnsi="Calibri" w:eastAsia="Calibri" w:cs="Calibri"/>
-          <w:sz w:val="22"/>
-          <w:szCs w:val="22"/>
-          <w:lang w:val="fr-FR"/>
-        </w:rPr>
-        <w:t>Gestion des clés SSH :</w:t>
-      </w:r>
-    </w:p>
-    <w:p>
-      <w:pPr>
-        <w:ind w:left="0" w:leftChars="0" w:firstLine="0" w:firstLineChars="0"/>
-        <w:rPr>
-          <w:rFonts w:hint="default" w:ascii="Calibri" w:hAnsi="Calibri" w:eastAsia="Calibri" w:cs="Calibri"/>
-          <w:sz w:val="22"/>
-          <w:szCs w:val="22"/>
-          <w:lang w:val="fr-FR"/>
-        </w:rPr>
-      </w:pPr>
-      <w:r>
-        <w:rPr>
-          <w:rFonts w:hint="default" w:ascii="Calibri" w:hAnsi="Calibri" w:eastAsia="Calibri" w:cs="Calibri"/>
-          <w:sz w:val="22"/>
-          <w:szCs w:val="22"/>
-          <w:lang w:val="fr-FR"/>
-        </w:rPr>
-        <w:t>Une paire de clés SSH est générée avec une clé privée RSA de 4096 bits.</w:t>
-      </w:r>
-    </w:p>
-    <w:p>
-      <w:pPr>
-        <w:ind w:left="0" w:leftChars="0" w:firstLine="0" w:firstLineChars="0"/>
-        <w:rPr>
-          <w:rFonts w:hint="default" w:ascii="Calibri" w:hAnsi="Calibri" w:eastAsia="Calibri" w:cs="Calibri"/>
-          <w:sz w:val="22"/>
-          <w:szCs w:val="22"/>
-          <w:lang w:val="fr-FR"/>
-        </w:rPr>
-      </w:pPr>
-      <w:r>
-        <w:rPr>
-          <w:rFonts w:hint="default" w:ascii="Calibri" w:hAnsi="Calibri" w:eastAsia="Calibri" w:cs="Calibri"/>
-          <w:sz w:val="22"/>
-          <w:szCs w:val="22"/>
-          <w:lang w:val="fr-FR"/>
-        </w:rPr>
-        <w:t>La clé privée générée est stockée dans un fichier local nommé "TF_key".</w:t>
-      </w:r>
-    </w:p>
-    <w:p>
-      <w:pPr>
-        <w:ind w:left="0" w:leftChars="0" w:firstLine="0" w:firstLineChars="0"/>
-        <w:rPr>
-          <w:rFonts w:hint="default" w:ascii="Calibri" w:hAnsi="Calibri" w:eastAsia="Calibri" w:cs="Calibri"/>
-          <w:sz w:val="22"/>
-          <w:szCs w:val="22"/>
-          <w:lang w:val="fr-FR"/>
-        </w:rPr>
-      </w:pPr>
-      <w:r>
-        <w:rPr>
-          <w:rFonts w:hint="default" w:ascii="Calibri" w:hAnsi="Calibri" w:eastAsia="Calibri" w:cs="Calibri"/>
-          <w:sz w:val="22"/>
-          <w:szCs w:val="22"/>
-          <w:lang w:val="fr-FR"/>
-        </w:rPr>
-        <w:t>La clé publique est attachée à la paire de clés et utilisée pour accéder à l'instance EC2 grâce à: key_name = "TF_key" dans le bloc «resource "aws_instance" "mongodb_one"»</w:t>
-      </w:r>
-    </w:p>
-    <w:p>
-      <w:pPr>
-        <w:ind w:left="0" w:leftChars="0" w:firstLine="0" w:firstLineChars="0"/>
-        <w:rPr>
-          <w:rFonts w:hint="default" w:ascii="Calibri" w:hAnsi="Calibri" w:eastAsia="Calibri" w:cs="Calibri"/>
-          <w:sz w:val="22"/>
-          <w:szCs w:val="22"/>
-          <w:lang w:val="fr-FR"/>
-        </w:rPr>
-      </w:pPr>
-    </w:p>
-    <w:p>
-      <w:pPr>
-        <w:ind w:left="0" w:leftChars="0" w:firstLine="0" w:firstLineChars="0"/>
-        <w:rPr>
-          <w:rFonts w:hint="default" w:ascii="Calibri" w:hAnsi="Calibri" w:eastAsia="Calibri" w:cs="Calibri"/>
-          <w:sz w:val="22"/>
-          <w:szCs w:val="22"/>
-          <w:lang w:val="fr-FR"/>
-        </w:rPr>
-      </w:pPr>
-    </w:p>
-    <w:p>
-      <w:pPr>
-        <w:ind w:left="0" w:leftChars="0" w:firstLine="0" w:firstLineChars="0"/>
-        <w:rPr>
-          <w:rFonts w:hint="default" w:ascii="Calibri" w:hAnsi="Calibri" w:eastAsia="Calibri" w:cs="Calibri"/>
-          <w:sz w:val="22"/>
-          <w:szCs w:val="22"/>
-          <w:lang w:val="fr-FR"/>
-        </w:rPr>
-      </w:pPr>
-    </w:p>
-    <w:p>
-      <w:pPr>
-        <w:ind w:left="0" w:leftChars="0" w:firstLine="0" w:firstLineChars="0"/>
-        <w:rPr>
-          <w:rFonts w:hint="default" w:ascii="Calibri" w:hAnsi="Calibri" w:eastAsia="Calibri" w:cs="Calibri"/>
-          <w:sz w:val="22"/>
-          <w:szCs w:val="22"/>
-          <w:lang w:val="fr-FR"/>
-        </w:rPr>
-      </w:pPr>
-      <w:r>
-        <w:rPr>
-          <w:rFonts w:hint="default" w:ascii="Calibri" w:hAnsi="Calibri" w:eastAsia="Calibri" w:cs="Calibri"/>
-          <w:sz w:val="22"/>
-          <w:szCs w:val="22"/>
-          <w:lang w:val="fr-FR"/>
-        </w:rPr>
-        <w:t>Groupe de sécurité MongoDB :</w:t>
-      </w:r>
-    </w:p>
-    <w:p>
-      <w:pPr>
-        <w:ind w:left="0" w:leftChars="0" w:firstLine="0" w:firstLineChars="0"/>
-        <w:rPr>
-          <w:rFonts w:hint="default" w:ascii="Calibri" w:hAnsi="Calibri" w:eastAsia="Calibri" w:cs="Calibri"/>
-          <w:sz w:val="22"/>
-          <w:szCs w:val="22"/>
-          <w:lang w:val="fr-FR"/>
-        </w:rPr>
-      </w:pPr>
-      <w:r>
-        <w:rPr>
-          <w:rFonts w:hint="default" w:ascii="Calibri" w:hAnsi="Calibri" w:eastAsia="Calibri" w:cs="Calibri"/>
-          <w:sz w:val="22"/>
-          <w:szCs w:val="22"/>
-          <w:lang w:val="fr-FR"/>
-        </w:rPr>
-        <w:t>Un groupe de sécurité MongoDB est créé avec des règles entrantes et sortantes (ingress / egress).</w:t>
-      </w:r>
-    </w:p>
-    <w:p>
-      <w:pPr>
-        <w:ind w:left="0" w:leftChars="0" w:firstLine="0" w:firstLineChars="0"/>
-        <w:rPr>
-          <w:rFonts w:hint="default" w:ascii="Calibri" w:hAnsi="Calibri" w:eastAsia="Calibri" w:cs="Calibri"/>
-          <w:sz w:val="22"/>
-          <w:szCs w:val="22"/>
-          <w:lang w:val="fr-FR"/>
-        </w:rPr>
-      </w:pPr>
-      <w:r>
-        <w:rPr>
-          <w:rFonts w:hint="default" w:ascii="Calibri" w:hAnsi="Calibri" w:eastAsia="Calibri" w:cs="Calibri"/>
-          <w:sz w:val="22"/>
-          <w:szCs w:val="22"/>
-          <w:lang w:val="fr-FR"/>
-        </w:rPr>
-        <w:t>Règle autorisant le trafic sortant vers toutes les destinations (0.0.0.0/0).</w:t>
-      </w:r>
-    </w:p>
-    <w:p>
-      <w:pPr>
-        <w:ind w:left="0" w:leftChars="0" w:firstLine="0" w:firstLineChars="0"/>
-        <w:rPr>
-          <w:rFonts w:hint="default" w:ascii="Calibri" w:hAnsi="Calibri" w:eastAsia="Calibri" w:cs="Calibri"/>
-          <w:sz w:val="22"/>
-          <w:szCs w:val="22"/>
-          <w:lang w:val="fr-FR"/>
-        </w:rPr>
-      </w:pPr>
-      <w:r>
-        <w:rPr>
-          <w:rFonts w:hint="default" w:ascii="Calibri" w:hAnsi="Calibri" w:eastAsia="Calibri" w:cs="Calibri"/>
-          <w:sz w:val="22"/>
-          <w:szCs w:val="22"/>
-          <w:lang w:val="fr-FR"/>
-        </w:rPr>
-        <w:t>Règle autorisant le trafic SSH entrant depuis toutes les sources (0.0.0.0/0).</w:t>
-      </w:r>
-    </w:p>
-    <w:p>
-      <w:pPr>
-        <w:ind w:left="0" w:leftChars="0" w:firstLine="0" w:firstLineChars="0"/>
-        <w:rPr>
-          <w:rFonts w:hint="default" w:ascii="Calibri" w:hAnsi="Calibri" w:eastAsia="Calibri" w:cs="Calibri"/>
-          <w:sz w:val="22"/>
-          <w:szCs w:val="22"/>
-          <w:lang w:val="fr-FR"/>
-        </w:rPr>
-      </w:pPr>
-      <w:r>
-        <w:rPr>
-          <w:rFonts w:hint="default" w:ascii="Calibri" w:hAnsi="Calibri" w:eastAsia="Calibri" w:cs="Calibri"/>
-          <w:sz w:val="22"/>
-          <w:szCs w:val="22"/>
-          <w:lang w:val="fr-FR"/>
-        </w:rPr>
-        <w:t>Règle autorisant le trafic MongoDB entrant depuis toutes les sources sur le port 27017.</w:t>
-      </w:r>
-    </w:p>
-    <w:p>
-      <w:pPr>
-        <w:ind w:left="0" w:leftChars="0" w:firstLine="0" w:firstLineChars="0"/>
-        <w:rPr>
-          <w:rFonts w:hint="default" w:ascii="Calibri" w:hAnsi="Calibri" w:eastAsia="Calibri" w:cs="Calibri"/>
-          <w:sz w:val="22"/>
-          <w:szCs w:val="22"/>
-          <w:lang w:val="fr-FR"/>
-        </w:rPr>
-      </w:pPr>
-      <w:r>
-        <w:rPr>
-          <w:rFonts w:hint="default" w:ascii="Calibri" w:hAnsi="Calibri" w:eastAsia="Calibri" w:cs="Calibri"/>
-          <w:sz w:val="22"/>
-          <w:szCs w:val="22"/>
-          <w:lang w:val="fr-FR"/>
-        </w:rPr>
-        <w:t>Règle autorisant le trafic de réplication MongoDB entrant depuis toutes les sources sur le port 27019.</w:t>
-      </w:r>
-    </w:p>
-    <w:p>
-      <w:pPr>
-        <w:ind w:left="0" w:leftChars="0" w:firstLine="0" w:firstLineChars="0"/>
-        <w:rPr>
-          <w:rFonts w:hint="default" w:ascii="Calibri" w:hAnsi="Calibri" w:eastAsia="Calibri" w:cs="Calibri"/>
-          <w:sz w:val="22"/>
-          <w:szCs w:val="22"/>
-          <w:lang w:val="fr-FR"/>
-        </w:rPr>
-      </w:pPr>
-    </w:p>
-    <w:p>
-      <w:pPr>
         <w:keepNext w:val="0"/>
         <w:keepLines w:val="0"/>
         <w:widowControl/>
         <w:suppressLineNumbers w:val="0"/>
         <w:jc w:val="left"/>
         <w:rPr>
+          <w:rFonts w:hint="default" w:ascii="Calibri" w:hAnsi="Calibri" w:eastAsia="Calibri" w:cs="Calibri"/>
+          <w:sz w:val="22"/>
+          <w:szCs w:val="22"/>
+          <w:lang w:val="fr-FR"/>
+        </w:rPr>
+      </w:pPr>
+      <w:r>
+        <w:rPr>
+          <w:rFonts w:hint="default" w:ascii="Calibri" w:hAnsi="Calibri" w:eastAsia="Calibri" w:cs="Calibri"/>
+          <w:sz w:val="22"/>
+          <w:szCs w:val="22"/>
+          <w:lang w:val="fr-FR"/>
+        </w:rPr>
+        <w:t xml:space="preserve">Type : t2.large </w:t>
+      </w:r>
+    </w:p>
+    <w:p>
+      <w:pPr>
+        <w:keepNext w:val="0"/>
+        <w:keepLines w:val="0"/>
+        <w:widowControl/>
+        <w:suppressLineNumbers w:val="0"/>
+        <w:jc w:val="left"/>
+        <w:rPr>
+          <w:rFonts w:hint="default" w:ascii="Calibri" w:hAnsi="Calibri" w:eastAsia="Calibri" w:cs="Calibri"/>
+          <w:sz w:val="22"/>
+          <w:szCs w:val="22"/>
+          <w:lang w:val="fr-FR"/>
+        </w:rPr>
+      </w:pPr>
+      <w:r>
+        <w:rPr>
+          <w:rFonts w:hint="default" w:ascii="Calibri" w:hAnsi="Calibri" w:eastAsia="Calibri" w:cs="Calibri"/>
+          <w:sz w:val="22"/>
+          <w:szCs w:val="22"/>
+          <w:lang w:val="fr-FR"/>
+        </w:rPr>
+        <w:t>une instance avec des performances moyennes comme indiqué par Amazon:</w:t>
+      </w:r>
+    </w:p>
+    <w:p>
+      <w:pPr>
+        <w:keepNext w:val="0"/>
+        <w:keepLines w:val="0"/>
+        <w:widowControl/>
+        <w:suppressLineNumbers w:val="0"/>
+        <w:jc w:val="left"/>
+        <w:rPr>
+          <w:rFonts w:hint="default" w:eastAsia="SimSun" w:cs="SimSun" w:asciiTheme="majorAscii" w:hAnsiTheme="majorAscii"/>
+          <w:kern w:val="0"/>
+          <w:position w:val="-1"/>
+          <w:sz w:val="22"/>
+          <w:szCs w:val="22"/>
+          <w:lang w:val="fr-FR" w:eastAsia="zh-CN" w:bidi="ar"/>
+        </w:rPr>
+      </w:pPr>
+      <w:r>
+        <w:rPr>
+          <w:rFonts w:hint="default" w:ascii="Calibri" w:hAnsi="Calibri" w:eastAsia="Calibri" w:cs="Calibri"/>
+          <w:sz w:val="22"/>
+          <w:szCs w:val="22"/>
+          <w:lang w:val="fr-FR"/>
+        </w:rPr>
+        <w:t xml:space="preserve"> </w:t>
+      </w:r>
+      <w:r>
+        <w:rPr>
+          <w:rFonts w:hint="default" w:eastAsia="Calibri" w:cs="Calibri" w:asciiTheme="majorAscii" w:hAnsiTheme="majorAscii"/>
+          <w:sz w:val="22"/>
+          <w:szCs w:val="22"/>
+          <w:lang w:val="fr-FR"/>
+        </w:rPr>
+        <w:t>«</w:t>
+      </w:r>
+      <w:r>
+        <w:rPr>
+          <w:rFonts w:hint="default" w:eastAsia="SimSun" w:cs="SimSun" w:asciiTheme="majorAscii" w:hAnsiTheme="majorAscii"/>
+          <w:kern w:val="0"/>
+          <w:position w:val="-1"/>
+          <w:sz w:val="22"/>
+          <w:szCs w:val="22"/>
+          <w:lang w:val="en-US" w:eastAsia="zh-CN" w:bidi="ar"/>
+        </w:rPr>
+        <w:t>Les instances T2 sont un bon choix pour diverses charges de travail polyvalentes, notamment les micro-services, les applications interactives à faible latence, les bases de données petites et moyennes, les bureaux virtuels, les environnements de développement et de développement, les référentiels de code et les prototypes de produits.</w:t>
+      </w:r>
+      <w:r>
+        <w:rPr>
+          <w:rFonts w:hint="default" w:eastAsia="SimSun" w:cs="SimSun" w:asciiTheme="majorAscii" w:hAnsiTheme="majorAscii"/>
+          <w:kern w:val="0"/>
+          <w:position w:val="-1"/>
+          <w:sz w:val="22"/>
+          <w:szCs w:val="22"/>
+          <w:lang w:val="fr-FR" w:eastAsia="zh-CN" w:bidi="ar"/>
+        </w:rPr>
+        <w:t xml:space="preserve">» </w:t>
+      </w:r>
+    </w:p>
+    <w:p>
+      <w:pPr>
+        <w:keepNext w:val="0"/>
+        <w:keepLines w:val="0"/>
+        <w:widowControl/>
+        <w:suppressLineNumbers w:val="0"/>
+        <w:jc w:val="left"/>
+        <w:rPr>
+          <w:rFonts w:hint="default" w:eastAsia="SimSun" w:cs="SimSun" w:asciiTheme="majorAscii" w:hAnsiTheme="majorAscii"/>
+          <w:kern w:val="0"/>
+          <w:position w:val="-1"/>
+          <w:sz w:val="22"/>
+          <w:szCs w:val="22"/>
+          <w:lang w:val="fr-FR" w:eastAsia="zh-CN" w:bidi="ar"/>
+        </w:rPr>
+      </w:pPr>
+      <w:r>
+        <w:rPr>
+          <w:rFonts w:hint="default" w:eastAsia="SimSun" w:cs="SimSun" w:asciiTheme="majorAscii" w:hAnsiTheme="majorAscii"/>
+          <w:kern w:val="0"/>
+          <w:position w:val="-1"/>
+          <w:sz w:val="22"/>
+          <w:szCs w:val="22"/>
+          <w:lang w:val="fr-FR" w:eastAsia="zh-CN" w:bidi="ar"/>
+        </w:rPr>
+        <w:t>Bien entendu, l’instance sera à mettre à l’échelle en fonction de la charge de travail.</w:t>
+      </w:r>
+    </w:p>
+    <w:p>
+      <w:pPr>
+        <w:keepNext w:val="0"/>
+        <w:keepLines w:val="0"/>
+        <w:widowControl/>
+        <w:suppressLineNumbers w:val="0"/>
+        <w:jc w:val="left"/>
+        <w:rPr>
+          <w:rFonts w:hint="default" w:eastAsia="SimSun" w:cs="SimSun" w:asciiTheme="majorAscii" w:hAnsiTheme="majorAscii"/>
+          <w:kern w:val="0"/>
+          <w:position w:val="-1"/>
+          <w:sz w:val="22"/>
+          <w:szCs w:val="22"/>
+          <w:lang w:val="fr-FR" w:eastAsia="zh-CN" w:bidi="ar"/>
+        </w:rPr>
+      </w:pPr>
+    </w:p>
+    <w:p>
+      <w:pPr>
+        <w:ind w:left="0" w:leftChars="0" w:firstLine="0" w:firstLineChars="0"/>
+        <w:rPr>
+          <w:rFonts w:hint="default" w:ascii="Calibri" w:hAnsi="Calibri" w:eastAsia="Calibri" w:cs="Calibri"/>
+          <w:sz w:val="22"/>
+          <w:szCs w:val="22"/>
+          <w:lang w:val="fr-FR"/>
+        </w:rPr>
+      </w:pPr>
+      <w:r>
+        <w:rPr>
+          <w:rFonts w:hint="default" w:ascii="Calibri" w:hAnsi="Calibri" w:eastAsia="Calibri" w:cs="Calibri"/>
+          <w:sz w:val="22"/>
+          <w:szCs w:val="22"/>
+          <w:lang w:val="fr-FR"/>
+        </w:rPr>
+        <w:t>Système d'exploitation : Ubuntu Server 22.04 LTS</w:t>
+      </w:r>
+    </w:p>
+    <w:p>
+      <w:pPr>
+        <w:ind w:left="0" w:leftChars="0" w:firstLine="0" w:firstLineChars="0"/>
+        <w:rPr>
+          <w:rFonts w:hint="default" w:ascii="Calibri" w:hAnsi="Calibri" w:eastAsia="Calibri" w:cs="Calibri"/>
+          <w:sz w:val="22"/>
+          <w:szCs w:val="22"/>
+          <w:lang w:val="fr-FR"/>
+        </w:rPr>
+      </w:pPr>
+      <w:r>
+        <w:rPr>
+          <w:rFonts w:hint="default" w:ascii="Calibri" w:hAnsi="Calibri" w:eastAsia="Calibri" w:cs="Calibri"/>
+          <w:sz w:val="22"/>
+          <w:szCs w:val="22"/>
+          <w:lang w:val="fr-FR"/>
+        </w:rPr>
+        <w:t xml:space="preserve">Volume de stockage racine : 100 Go (gp2) </w:t>
+      </w:r>
+    </w:p>
+    <w:p>
+      <w:pPr>
+        <w:ind w:left="0" w:leftChars="0" w:firstLine="0" w:firstLineChars="0"/>
+        <w:rPr>
+          <w:rFonts w:hint="default" w:ascii="Calibri" w:hAnsi="Calibri" w:eastAsia="Calibri" w:cs="Calibri"/>
+          <w:sz w:val="22"/>
+          <w:szCs w:val="22"/>
+          <w:lang w:val="fr-FR"/>
+        </w:rPr>
+      </w:pPr>
+      <w:r>
+        <w:rPr>
+          <w:rFonts w:hint="default" w:ascii="Calibri" w:hAnsi="Calibri" w:eastAsia="Calibri" w:cs="Calibri"/>
+          <w:sz w:val="22"/>
+          <w:szCs w:val="22"/>
+          <w:lang w:val="fr-FR"/>
+        </w:rPr>
+        <w:t>Sécurité : Une règle de groupe de sécurité MongoDB est associée à l'instance, autorisant le trafic SSH, le trafic MongoDB sur le port 27017, et le trafic de réplication MongoDB sur le port 27019.</w:t>
+      </w:r>
+    </w:p>
+    <w:p>
+      <w:pPr>
+        <w:ind w:left="0" w:leftChars="0" w:firstLine="0" w:firstLineChars="0"/>
+        <w:rPr>
+          <w:rFonts w:hint="default" w:ascii="Calibri" w:hAnsi="Calibri" w:eastAsia="Calibri" w:cs="Calibri"/>
+          <w:sz w:val="22"/>
+          <w:szCs w:val="22"/>
+          <w:lang w:val="fr-FR"/>
+        </w:rPr>
+      </w:pPr>
+      <w:r>
+        <w:rPr>
+          <w:rFonts w:hint="default" w:ascii="Calibri" w:hAnsi="Calibri" w:eastAsia="Calibri" w:cs="Calibri"/>
+          <w:sz w:val="22"/>
+          <w:szCs w:val="22"/>
+          <w:lang w:val="fr-FR"/>
+        </w:rPr>
+        <w:t>Une clé («TF_KEY») est associée à l’instance.</w:t>
+      </w:r>
+    </w:p>
+    <w:p>
+      <w:pPr>
+        <w:ind w:left="0" w:leftChars="0" w:firstLine="0" w:firstLineChars="0"/>
+        <w:rPr>
+          <w:rFonts w:hint="default" w:ascii="Calibri" w:hAnsi="Calibri" w:eastAsia="Calibri" w:cs="Calibri"/>
+          <w:sz w:val="22"/>
+          <w:szCs w:val="22"/>
+          <w:lang w:val="fr-FR"/>
+        </w:rPr>
+      </w:pPr>
+    </w:p>
+    <w:p>
+      <w:pPr>
+        <w:ind w:left="0" w:leftChars="0" w:firstLine="0" w:firstLineChars="0"/>
+        <w:rPr>
+          <w:rFonts w:hint="default" w:ascii="Calibri" w:hAnsi="Calibri" w:eastAsia="Calibri" w:cs="Calibri"/>
+          <w:sz w:val="22"/>
+          <w:szCs w:val="22"/>
+          <w:lang w:val="fr-FR"/>
+        </w:rPr>
+      </w:pPr>
+      <w:r>
+        <w:rPr>
+          <w:rFonts w:hint="default" w:ascii="Calibri" w:hAnsi="Calibri" w:eastAsia="Calibri" w:cs="Calibri"/>
+          <w:sz w:val="22"/>
+          <w:szCs w:val="22"/>
+          <w:lang w:val="fr-FR"/>
+        </w:rPr>
+        <w:t>Gestion des clés SSH :</w:t>
+      </w:r>
+    </w:p>
+    <w:p>
+      <w:pPr>
+        <w:ind w:left="0" w:leftChars="0" w:firstLine="0" w:firstLineChars="0"/>
+        <w:rPr>
+          <w:rFonts w:hint="default" w:ascii="Calibri" w:hAnsi="Calibri" w:eastAsia="Calibri" w:cs="Calibri"/>
+          <w:sz w:val="22"/>
+          <w:szCs w:val="22"/>
+          <w:lang w:val="fr-FR"/>
+        </w:rPr>
+      </w:pPr>
+      <w:r>
+        <w:rPr>
+          <w:rFonts w:hint="default" w:ascii="Calibri" w:hAnsi="Calibri" w:eastAsia="Calibri" w:cs="Calibri"/>
+          <w:sz w:val="22"/>
+          <w:szCs w:val="22"/>
+          <w:lang w:val="fr-FR"/>
+        </w:rPr>
+        <w:t>Une paire de clés SSH est générée avec une clé privée RSA de 4096 bits.</w:t>
+      </w:r>
+    </w:p>
+    <w:p>
+      <w:pPr>
+        <w:ind w:left="0" w:leftChars="0" w:firstLine="0" w:firstLineChars="0"/>
+        <w:rPr>
+          <w:rFonts w:hint="default" w:ascii="Calibri" w:hAnsi="Calibri" w:eastAsia="Calibri" w:cs="Calibri"/>
+          <w:sz w:val="22"/>
+          <w:szCs w:val="22"/>
+          <w:lang w:val="fr-FR"/>
+        </w:rPr>
+      </w:pPr>
+      <w:r>
+        <w:rPr>
+          <w:rFonts w:hint="default" w:ascii="Calibri" w:hAnsi="Calibri" w:eastAsia="Calibri" w:cs="Calibri"/>
+          <w:sz w:val="22"/>
+          <w:szCs w:val="22"/>
+          <w:lang w:val="fr-FR"/>
+        </w:rPr>
+        <w:t>La clé privée générée est stockée dans un fichier local nommé "TF_key".</w:t>
+      </w:r>
+    </w:p>
+    <w:p>
+      <w:pPr>
+        <w:ind w:left="0" w:leftChars="0" w:firstLine="0" w:firstLineChars="0"/>
+        <w:rPr>
+          <w:rFonts w:hint="default" w:ascii="Calibri" w:hAnsi="Calibri" w:eastAsia="Calibri" w:cs="Calibri"/>
+          <w:sz w:val="22"/>
+          <w:szCs w:val="22"/>
+          <w:lang w:val="fr-FR"/>
+        </w:rPr>
+      </w:pPr>
+      <w:r>
+        <w:rPr>
+          <w:rFonts w:hint="default" w:ascii="Calibri" w:hAnsi="Calibri" w:eastAsia="Calibri" w:cs="Calibri"/>
+          <w:sz w:val="22"/>
+          <w:szCs w:val="22"/>
+          <w:lang w:val="fr-FR"/>
+        </w:rPr>
+        <w:t>La clé publique est attachée à la paire de clés et utilisée pour accéder à l'instance EC2 grâce à: key_name = "TF_key" dans le bloc «resource "aws_instance" "mongodb_one"»</w:t>
+      </w:r>
+    </w:p>
+    <w:p>
+      <w:pPr>
+        <w:ind w:left="0" w:leftChars="0" w:firstLine="0" w:firstLineChars="0"/>
+        <w:rPr>
+          <w:rFonts w:hint="default" w:ascii="Calibri" w:hAnsi="Calibri" w:eastAsia="Calibri" w:cs="Calibri"/>
+          <w:sz w:val="22"/>
+          <w:szCs w:val="22"/>
+          <w:lang w:val="fr-FR"/>
+        </w:rPr>
+      </w:pPr>
+    </w:p>
+    <w:p>
+      <w:pPr>
+        <w:ind w:left="0" w:leftChars="0" w:firstLine="0" w:firstLineChars="0"/>
+        <w:rPr>
+          <w:rFonts w:hint="default" w:ascii="Calibri" w:hAnsi="Calibri" w:eastAsia="Calibri" w:cs="Calibri"/>
+          <w:sz w:val="22"/>
+          <w:szCs w:val="22"/>
+          <w:lang w:val="fr-FR"/>
+        </w:rPr>
+      </w:pPr>
+    </w:p>
+    <w:p>
+      <w:pPr>
+        <w:ind w:left="0" w:leftChars="0" w:firstLine="0" w:firstLineChars="0"/>
+        <w:rPr>
+          <w:rFonts w:hint="default" w:ascii="Calibri" w:hAnsi="Calibri" w:eastAsia="Calibri" w:cs="Calibri"/>
+          <w:sz w:val="22"/>
+          <w:szCs w:val="22"/>
+          <w:lang w:val="fr-FR"/>
+        </w:rPr>
+      </w:pPr>
+    </w:p>
+    <w:p>
+      <w:pPr>
+        <w:ind w:left="0" w:leftChars="0" w:firstLine="0" w:firstLineChars="0"/>
+        <w:rPr>
+          <w:rFonts w:hint="default" w:ascii="Calibri" w:hAnsi="Calibri" w:eastAsia="Calibri" w:cs="Calibri"/>
+          <w:sz w:val="22"/>
+          <w:szCs w:val="22"/>
+          <w:lang w:val="fr-FR"/>
+        </w:rPr>
+      </w:pPr>
+      <w:r>
+        <w:rPr>
+          <w:rFonts w:hint="default" w:ascii="Calibri" w:hAnsi="Calibri" w:eastAsia="Calibri" w:cs="Calibri"/>
+          <w:sz w:val="22"/>
+          <w:szCs w:val="22"/>
+          <w:lang w:val="fr-FR"/>
+        </w:rPr>
+        <w:t>Groupe de sécurité MongoDB :</w:t>
+      </w:r>
+    </w:p>
+    <w:p>
+      <w:pPr>
+        <w:ind w:left="0" w:leftChars="0" w:firstLine="0" w:firstLineChars="0"/>
+        <w:rPr>
+          <w:rFonts w:hint="default" w:ascii="Calibri" w:hAnsi="Calibri" w:eastAsia="Calibri" w:cs="Calibri"/>
+          <w:sz w:val="22"/>
+          <w:szCs w:val="22"/>
+          <w:lang w:val="fr-FR"/>
+        </w:rPr>
+      </w:pPr>
+      <w:r>
+        <w:rPr>
+          <w:rFonts w:hint="default" w:ascii="Calibri" w:hAnsi="Calibri" w:eastAsia="Calibri" w:cs="Calibri"/>
+          <w:sz w:val="22"/>
+          <w:szCs w:val="22"/>
+          <w:lang w:val="fr-FR"/>
+        </w:rPr>
+        <w:t>Un groupe de sécurité MongoDB est créé avec des règles entrantes et sortantes (ingress / egress).</w:t>
+      </w:r>
+    </w:p>
+    <w:p>
+      <w:pPr>
+        <w:ind w:left="0" w:leftChars="0" w:firstLine="0" w:firstLineChars="0"/>
+        <w:rPr>
+          <w:rFonts w:hint="default" w:ascii="Calibri" w:hAnsi="Calibri" w:eastAsia="Calibri" w:cs="Calibri"/>
+          <w:sz w:val="22"/>
+          <w:szCs w:val="22"/>
+          <w:lang w:val="fr-FR"/>
+        </w:rPr>
+      </w:pPr>
+      <w:r>
+        <w:rPr>
+          <w:rFonts w:hint="default" w:ascii="Calibri" w:hAnsi="Calibri" w:eastAsia="Calibri" w:cs="Calibri"/>
+          <w:sz w:val="22"/>
+          <w:szCs w:val="22"/>
+          <w:lang w:val="fr-FR"/>
+        </w:rPr>
+        <w:t>Règle autorisant le trafic sortant vers toutes les destinations (0.0.0.0/0).</w:t>
+      </w:r>
+    </w:p>
+    <w:p>
+      <w:pPr>
+        <w:ind w:left="0" w:leftChars="0" w:firstLine="0" w:firstLineChars="0"/>
+        <w:rPr>
+          <w:rFonts w:hint="default" w:ascii="Calibri" w:hAnsi="Calibri" w:eastAsia="Calibri" w:cs="Calibri"/>
+          <w:sz w:val="22"/>
+          <w:szCs w:val="22"/>
+          <w:lang w:val="fr-FR"/>
+        </w:rPr>
+      </w:pPr>
+      <w:r>
+        <w:rPr>
+          <w:rFonts w:hint="default" w:ascii="Calibri" w:hAnsi="Calibri" w:eastAsia="Calibri" w:cs="Calibri"/>
+          <w:sz w:val="22"/>
+          <w:szCs w:val="22"/>
+          <w:lang w:val="fr-FR"/>
+        </w:rPr>
+        <w:t>Règle autorisant le trafic SSH entrant depuis toutes les sources (0.0.0.0/0).</w:t>
+      </w:r>
+    </w:p>
+    <w:p>
+      <w:pPr>
+        <w:ind w:left="0" w:leftChars="0" w:firstLine="0" w:firstLineChars="0"/>
+        <w:rPr>
+          <w:rFonts w:hint="default" w:ascii="Calibri" w:hAnsi="Calibri" w:eastAsia="Calibri" w:cs="Calibri"/>
+          <w:sz w:val="22"/>
+          <w:szCs w:val="22"/>
+          <w:lang w:val="fr-FR"/>
+        </w:rPr>
+      </w:pPr>
+      <w:r>
+        <w:rPr>
+          <w:rFonts w:hint="default" w:ascii="Calibri" w:hAnsi="Calibri" w:eastAsia="Calibri" w:cs="Calibri"/>
+          <w:sz w:val="22"/>
+          <w:szCs w:val="22"/>
+          <w:lang w:val="fr-FR"/>
+        </w:rPr>
+        <w:t>Règle autorisant le trafic MongoDB entrant depuis toutes les sources sur le port 27017.</w:t>
+      </w:r>
+    </w:p>
+    <w:p>
+      <w:pPr>
+        <w:ind w:left="0" w:leftChars="0" w:firstLine="0" w:firstLineChars="0"/>
+        <w:rPr>
+          <w:rFonts w:hint="default" w:ascii="Calibri" w:hAnsi="Calibri" w:eastAsia="Calibri" w:cs="Calibri"/>
+          <w:sz w:val="22"/>
+          <w:szCs w:val="22"/>
+          <w:lang w:val="fr-FR"/>
+        </w:rPr>
+      </w:pPr>
+      <w:r>
+        <w:rPr>
+          <w:rFonts w:hint="default" w:ascii="Calibri" w:hAnsi="Calibri" w:eastAsia="Calibri" w:cs="Calibri"/>
+          <w:sz w:val="22"/>
+          <w:szCs w:val="22"/>
+          <w:lang w:val="fr-FR"/>
+        </w:rPr>
+        <w:t>Règle autorisant le trafic de réplication MongoDB entrant depuis toutes les sources sur le port 27019.</w:t>
+      </w:r>
+    </w:p>
+    <w:p>
+      <w:pPr>
+        <w:ind w:left="0" w:leftChars="0" w:firstLine="0" w:firstLineChars="0"/>
+        <w:rPr>
+          <w:rFonts w:hint="default" w:ascii="Calibri" w:hAnsi="Calibri" w:eastAsia="Calibri" w:cs="Calibri"/>
+          <w:sz w:val="22"/>
+          <w:szCs w:val="22"/>
+          <w:lang w:val="fr-FR"/>
+        </w:rPr>
+      </w:pPr>
+    </w:p>
+    <w:p>
+      <w:pPr>
+        <w:keepNext w:val="0"/>
+        <w:keepLines w:val="0"/>
+        <w:widowControl/>
+        <w:suppressLineNumbers w:val="0"/>
+        <w:jc w:val="left"/>
+        <w:rPr>
           <w:rFonts w:hint="default" w:asciiTheme="majorAscii" w:hAnsiTheme="majorAscii"/>
           <w:sz w:val="22"/>
           <w:szCs w:val="22"/>
@@ -8600,17 +8763,6 @@
     </w:p>
     <w:p>
       <w:pPr>
-        <w:ind w:left="0" w:leftChars="0" w:firstLine="0" w:firstLineChars="0"/>
-        <w:rPr>
-          <w:rFonts w:hint="default" w:ascii="Calibri" w:hAnsi="Calibri" w:eastAsia="Calibri" w:cs="Calibri"/>
-          <w:sz w:val="22"/>
-          <w:szCs w:val="22"/>
-          <w:lang w:val="fr-FR"/>
-        </w:rPr>
-      </w:pPr>
-    </w:p>
-    <w:p>
-      <w:pPr>
         <w:keepNext w:val="0"/>
         <w:keepLines w:val="0"/>
         <w:widowControl/>
@@ -9496,39 +9648,6 @@
         <w:ind w:left="0" w:leftChars="0" w:firstLine="0" w:firstLineChars="0"/>
         <w:rPr>
           <w:rFonts w:hint="default" w:ascii="Calibri" w:hAnsi="Calibri" w:eastAsia="Calibri" w:cs="Calibri"/>
-          <w:sz w:val="22"/>
-          <w:szCs w:val="22"/>
-          <w:lang w:val="fr-FR"/>
-        </w:rPr>
-      </w:pPr>
-    </w:p>
-    <w:p>
-      <w:pPr>
-        <w:ind w:left="0" w:leftChars="0" w:firstLine="0" w:firstLineChars="0"/>
-        <w:rPr>
-          <w:rFonts w:hint="default" w:ascii="Calibri" w:hAnsi="Calibri" w:eastAsia="Calibri" w:cs="Calibri"/>
-          <w:sz w:val="22"/>
-          <w:szCs w:val="22"/>
-          <w:lang w:val="fr-FR"/>
-        </w:rPr>
-      </w:pPr>
-    </w:p>
-    <w:p>
-      <w:pPr>
-        <w:ind w:left="0" w:leftChars="0" w:firstLine="0" w:firstLineChars="0"/>
-        <w:rPr>
-          <w:rFonts w:hint="default" w:ascii="Calibri" w:hAnsi="Calibri" w:eastAsia="Calibri" w:cs="Calibri"/>
-          <w:sz w:val="22"/>
-          <w:szCs w:val="22"/>
-          <w:lang w:val="fr-FR"/>
-        </w:rPr>
-      </w:pPr>
-    </w:p>
-    <w:p>
-      <w:pPr>
-        <w:ind w:left="0" w:leftChars="0" w:firstLine="0" w:firstLineChars="0"/>
-        <w:rPr>
-          <w:rFonts w:hint="default" w:ascii="Calibri" w:hAnsi="Calibri" w:eastAsia="Calibri" w:cs="Calibri"/>
           <w:b/>
           <w:bCs/>
           <w:sz w:val="24"/>
@@ -9607,6 +9726,138 @@
         </w:rPr>
         <w:br w:type="textWrapping"/>
       </w:r>
+    </w:p>
+    <w:p>
+      <w:pPr>
+        <w:ind w:left="0" w:leftChars="0" w:firstLine="0" w:firstLineChars="0"/>
+        <w:rPr>
+          <w:rFonts w:hint="default" w:ascii="Calibri" w:hAnsi="Calibri" w:eastAsia="Calibri" w:cs="Calibri"/>
+          <w:sz w:val="22"/>
+          <w:szCs w:val="22"/>
+          <w:lang w:val="fr-FR"/>
+        </w:rPr>
+      </w:pPr>
+    </w:p>
+    <w:p>
+      <w:pPr>
+        <w:ind w:left="0" w:leftChars="0" w:firstLine="0" w:firstLineChars="0"/>
+        <w:rPr>
+          <w:rFonts w:hint="default" w:ascii="Calibri" w:hAnsi="Calibri" w:eastAsia="Calibri" w:cs="Calibri"/>
+          <w:sz w:val="22"/>
+          <w:szCs w:val="22"/>
+          <w:lang w:val="fr-FR"/>
+        </w:rPr>
+      </w:pPr>
+    </w:p>
+    <w:p>
+      <w:pPr>
+        <w:ind w:left="0" w:leftChars="0" w:firstLine="0" w:firstLineChars="0"/>
+        <w:rPr>
+          <w:rFonts w:hint="default" w:ascii="Calibri" w:hAnsi="Calibri" w:eastAsia="Calibri" w:cs="Calibri"/>
+          <w:sz w:val="22"/>
+          <w:szCs w:val="22"/>
+          <w:lang w:val="fr-FR"/>
+        </w:rPr>
+      </w:pPr>
+    </w:p>
+    <w:p>
+      <w:pPr>
+        <w:ind w:left="0" w:leftChars="0" w:firstLine="0" w:firstLineChars="0"/>
+        <w:rPr>
+          <w:rFonts w:hint="default" w:ascii="Calibri" w:hAnsi="Calibri" w:eastAsia="Calibri" w:cs="Calibri"/>
+          <w:sz w:val="22"/>
+          <w:szCs w:val="22"/>
+          <w:lang w:val="fr-FR"/>
+        </w:rPr>
+      </w:pPr>
+    </w:p>
+    <w:p>
+      <w:pPr>
+        <w:ind w:left="0" w:leftChars="0" w:firstLine="0" w:firstLineChars="0"/>
+        <w:rPr>
+          <w:rFonts w:hint="default" w:ascii="Calibri" w:hAnsi="Calibri" w:eastAsia="Calibri" w:cs="Calibri"/>
+          <w:sz w:val="22"/>
+          <w:szCs w:val="22"/>
+          <w:lang w:val="fr-FR"/>
+        </w:rPr>
+      </w:pPr>
+    </w:p>
+    <w:p>
+      <w:pPr>
+        <w:ind w:left="0" w:leftChars="0" w:firstLine="0" w:firstLineChars="0"/>
+        <w:rPr>
+          <w:rFonts w:hint="default" w:ascii="Calibri" w:hAnsi="Calibri" w:eastAsia="Calibri" w:cs="Calibri"/>
+          <w:sz w:val="22"/>
+          <w:szCs w:val="22"/>
+          <w:lang w:val="fr-FR"/>
+        </w:rPr>
+      </w:pPr>
+    </w:p>
+    <w:p>
+      <w:pPr>
+        <w:ind w:left="0" w:leftChars="0" w:firstLine="0" w:firstLineChars="0"/>
+        <w:rPr>
+          <w:rFonts w:hint="default" w:ascii="Calibri" w:hAnsi="Calibri" w:eastAsia="Calibri" w:cs="Calibri"/>
+          <w:sz w:val="22"/>
+          <w:szCs w:val="22"/>
+          <w:lang w:val="fr-FR"/>
+        </w:rPr>
+      </w:pPr>
+    </w:p>
+    <w:p>
+      <w:pPr>
+        <w:ind w:left="0" w:leftChars="0" w:firstLine="0" w:firstLineChars="0"/>
+        <w:rPr>
+          <w:rFonts w:hint="default" w:ascii="Calibri" w:hAnsi="Calibri" w:eastAsia="Calibri" w:cs="Calibri"/>
+          <w:sz w:val="22"/>
+          <w:szCs w:val="22"/>
+          <w:lang w:val="fr-FR"/>
+        </w:rPr>
+      </w:pPr>
+    </w:p>
+    <w:p>
+      <w:pPr>
+        <w:ind w:left="0" w:leftChars="0" w:firstLine="0" w:firstLineChars="0"/>
+        <w:rPr>
+          <w:rFonts w:hint="default" w:ascii="Calibri" w:hAnsi="Calibri" w:eastAsia="Calibri" w:cs="Calibri"/>
+          <w:sz w:val="22"/>
+          <w:szCs w:val="22"/>
+          <w:lang w:val="fr-FR"/>
+        </w:rPr>
+      </w:pPr>
+    </w:p>
+    <w:p>
+      <w:pPr>
+        <w:ind w:left="0" w:leftChars="0" w:firstLine="0" w:firstLineChars="0"/>
+        <w:rPr>
+          <w:rFonts w:hint="default" w:ascii="Calibri" w:hAnsi="Calibri" w:eastAsia="Calibri" w:cs="Calibri"/>
+          <w:sz w:val="22"/>
+          <w:szCs w:val="22"/>
+          <w:lang w:val="fr-FR"/>
+        </w:rPr>
+      </w:pPr>
+    </w:p>
+    <w:p>
+      <w:pPr>
+        <w:ind w:left="0" w:leftChars="0" w:firstLine="0" w:firstLineChars="0"/>
+        <w:rPr>
+          <w:rFonts w:hint="default" w:ascii="Calibri" w:hAnsi="Calibri" w:eastAsia="Calibri" w:cs="Calibri"/>
+          <w:sz w:val="22"/>
+          <w:szCs w:val="22"/>
+          <w:lang w:val="fr-FR"/>
+        </w:rPr>
+      </w:pPr>
+    </w:p>
+    <w:p>
+      <w:pPr>
+        <w:ind w:left="0" w:leftChars="0" w:firstLine="0" w:firstLineChars="0"/>
+        <w:rPr>
+          <w:rFonts w:hint="default" w:ascii="Calibri" w:hAnsi="Calibri" w:eastAsia="Calibri" w:cs="Calibri"/>
+          <w:sz w:val="22"/>
+          <w:szCs w:val="22"/>
+          <w:lang w:val="fr-FR"/>
+        </w:rPr>
+      </w:pPr>
     </w:p>
     <w:p>
       <w:pPr>
@@ -14076,6 +14327,38 @@
           <w:color w:val="000000" w:themeColor="text1"/>
           <w:sz w:val="22"/>
           <w:szCs w:val="22"/>
+          <w14:textFill>
+            <w14:solidFill>
+              <w14:schemeClr w14:val="tx1"/>
+            </w14:solidFill>
+          </w14:textFill>
+        </w:rPr>
+      </w:pPr>
+    </w:p>
+    <w:p>
+      <w:pPr>
+        <w:ind w:left="0" w:hanging="2"/>
+        <w:rPr>
+          <w:rFonts w:hint="default" w:asciiTheme="majorAscii" w:hAnsiTheme="majorAscii"/>
+          <w:color w:val="000000" w:themeColor="text1"/>
+          <w:sz w:val="22"/>
+          <w:szCs w:val="22"/>
+          <w14:textFill>
+            <w14:solidFill>
+              <w14:schemeClr w14:val="tx1"/>
+            </w14:solidFill>
+          </w14:textFill>
+        </w:rPr>
+      </w:pPr>
+    </w:p>
+    <w:p>
+      <w:pPr>
+        <w:ind w:left="0" w:hanging="2"/>
+        <w:rPr>
+          <w:rFonts w:hint="default" w:asciiTheme="majorAscii" w:hAnsiTheme="majorAscii"/>
+          <w:color w:val="000000" w:themeColor="text1"/>
+          <w:sz w:val="22"/>
+          <w:szCs w:val="22"/>
           <w:lang w:val="fr-FR"/>
           <w14:textFill>
             <w14:solidFill>
@@ -17446,7 +17729,7 @@
           <w:szCs w:val="22"/>
           <w:lang w:val="fr-FR"/>
         </w:rPr>
-        <w:t>Nous modifions les autorisation du répertoire prometheus comme suit afin que l’utilisateur dédié ait les permissions correctes:</w:t>
+        <w:t>Nous modifions les autorisations du répertoire prometheus comme suit afin que l’utilisateur dédié ait les permissions correctes:</w:t>
       </w:r>
     </w:p>
     <w:p>
@@ -18636,6 +18919,16 @@
         </w:rPr>
         <w:fldChar w:fldCharType="end"/>
       </w:r>
+    </w:p>
+    <w:p>
+      <w:pPr>
+        <w:rPr>
+          <w:rFonts w:hint="default" w:ascii="Calibri" w:hAnsi="Calibri" w:eastAsia="Calibri" w:cs="Calibri"/>
+          <w:sz w:val="22"/>
+          <w:szCs w:val="22"/>
+          <w:lang w:val="fr-FR"/>
+        </w:rPr>
+      </w:pPr>
     </w:p>
     <w:p>
       <w:pPr>
@@ -18745,6 +19038,36 @@
       <w:pPr>
         <w:rPr>
           <w:rFonts w:hint="default" w:ascii="Calibri" w:hAnsi="Calibri" w:eastAsia="Calibri" w:cs="Calibri"/>
+          <w:sz w:val="22"/>
+          <w:szCs w:val="22"/>
+          <w:lang w:val="fr-FR"/>
+        </w:rPr>
+      </w:pPr>
+    </w:p>
+    <w:p>
+      <w:pPr>
+        <w:rPr>
+          <w:rFonts w:hint="default" w:ascii="Calibri" w:hAnsi="Calibri" w:eastAsia="Calibri" w:cs="Calibri"/>
+          <w:sz w:val="22"/>
+          <w:szCs w:val="22"/>
+          <w:lang w:val="fr-FR"/>
+        </w:rPr>
+      </w:pPr>
+    </w:p>
+    <w:p>
+      <w:pPr>
+        <w:rPr>
+          <w:rFonts w:hint="default" w:ascii="Calibri" w:hAnsi="Calibri" w:eastAsia="Calibri" w:cs="Calibri"/>
+          <w:sz w:val="22"/>
+          <w:szCs w:val="22"/>
+          <w:lang w:val="fr-FR"/>
+        </w:rPr>
+      </w:pPr>
+    </w:p>
+    <w:p>
+      <w:pPr>
+        <w:rPr>
+          <w:rFonts w:hint="default" w:ascii="Calibri" w:hAnsi="Calibri" w:eastAsia="Calibri" w:cs="Calibri"/>
           <w:sz w:val="28"/>
           <w:szCs w:val="28"/>
           <w:lang w:val="fr-FR"/>
@@ -21942,6 +22265,18 @@
         </w:rPr>
         <w:t>Nous devrions désormais accéder à liste des cibles via l’interface web:</w:t>
       </w:r>
+    </w:p>
+    <w:p>
+      <w:pPr>
+        <w:ind w:left="0" w:leftChars="0" w:firstLine="0" w:firstLineChars="0"/>
+        <w:rPr>
+          <w:rFonts w:hint="default" w:eastAsia="Calibri" w:cs="Courier New" w:asciiTheme="majorAscii" w:hAnsiTheme="majorAscii"/>
+          <w:sz w:val="22"/>
+          <w:szCs w:val="22"/>
+          <w:u w:val="none"/>
+          <w:lang w:val="fr-FR"/>
+        </w:rPr>
+      </w:pPr>
     </w:p>
     <w:p>
       <w:pPr>
@@ -22108,6 +22443,30 @@
         <w:ind w:left="0" w:leftChars="0" w:firstLine="0" w:firstLineChars="0"/>
         <w:rPr>
           <w:rFonts w:hint="default" w:eastAsia="Calibri" w:cs="Courier New" w:asciiTheme="majorAscii" w:hAnsiTheme="majorAscii"/>
+          <w:sz w:val="22"/>
+          <w:szCs w:val="22"/>
+          <w:u w:val="none"/>
+          <w:lang w:val="fr-FR"/>
+        </w:rPr>
+      </w:pPr>
+    </w:p>
+    <w:p>
+      <w:pPr>
+        <w:ind w:left="0" w:leftChars="0" w:firstLine="0" w:firstLineChars="0"/>
+        <w:rPr>
+          <w:rFonts w:hint="default" w:eastAsia="Calibri" w:cs="Courier New" w:asciiTheme="majorAscii" w:hAnsiTheme="majorAscii"/>
+          <w:sz w:val="22"/>
+          <w:szCs w:val="22"/>
+          <w:u w:val="none"/>
+          <w:lang w:val="fr-FR"/>
+        </w:rPr>
+      </w:pPr>
+    </w:p>
+    <w:p>
+      <w:pPr>
+        <w:ind w:left="0" w:leftChars="0" w:firstLine="0" w:firstLineChars="0"/>
+        <w:rPr>
+          <w:rFonts w:hint="default" w:eastAsia="Calibri" w:cs="Courier New" w:asciiTheme="majorAscii" w:hAnsiTheme="majorAscii"/>
           <w:sz w:val="28"/>
           <w:szCs w:val="28"/>
           <w:u w:val="none"/>
@@ -22817,30 +23176,6 @@
         <w:ind w:left="0" w:leftChars="0" w:firstLine="0" w:firstLineChars="0"/>
         <w:rPr>
           <w:rFonts w:hint="default" w:eastAsia="Calibri" w:cs="Courier New" w:asciiTheme="majorAscii" w:hAnsiTheme="majorAscii"/>
-          <w:sz w:val="22"/>
-          <w:szCs w:val="22"/>
-          <w:u w:val="none"/>
-          <w:lang w:val="fr-FR"/>
-        </w:rPr>
-      </w:pPr>
-    </w:p>
-    <w:p>
-      <w:pPr>
-        <w:ind w:left="0" w:leftChars="0" w:firstLine="0" w:firstLineChars="0"/>
-        <w:rPr>
-          <w:rFonts w:hint="default" w:eastAsia="Calibri" w:cs="Courier New" w:asciiTheme="majorAscii" w:hAnsiTheme="majorAscii"/>
-          <w:sz w:val="22"/>
-          <w:szCs w:val="22"/>
-          <w:u w:val="none"/>
-          <w:lang w:val="fr-FR"/>
-        </w:rPr>
-      </w:pPr>
-    </w:p>
-    <w:p>
-      <w:pPr>
-        <w:ind w:left="0" w:leftChars="0" w:firstLine="0" w:firstLineChars="0"/>
-        <w:rPr>
-          <w:rFonts w:hint="default" w:eastAsia="Calibri" w:cs="Courier New" w:asciiTheme="majorAscii" w:hAnsiTheme="majorAscii"/>
           <w:i/>
           <w:iCs/>
           <w:sz w:val="22"/>
@@ -22979,62 +23314,6 @@
         <w:ind w:left="0" w:leftChars="0" w:firstLine="0" w:firstLineChars="0"/>
         <w:rPr>
           <w:rFonts w:hint="default" w:eastAsia="Calibri" w:cs="Courier New" w:asciiTheme="majorAscii" w:hAnsiTheme="majorAscii"/>
-          <w:i/>
-          <w:iCs/>
-          <w:sz w:val="22"/>
-          <w:szCs w:val="22"/>
-          <w:u w:val="none"/>
-          <w:lang w:val="fr-FR"/>
-        </w:rPr>
-      </w:pPr>
-    </w:p>
-    <w:p>
-      <w:pPr>
-        <w:ind w:left="0" w:leftChars="0" w:firstLine="0" w:firstLineChars="0"/>
-        <w:rPr>
-          <w:rFonts w:hint="default" w:eastAsia="Calibri" w:cs="Courier New" w:asciiTheme="majorAscii" w:hAnsiTheme="majorAscii"/>
-          <w:i/>
-          <w:iCs/>
-          <w:sz w:val="22"/>
-          <w:szCs w:val="22"/>
-          <w:u w:val="none"/>
-          <w:lang w:val="fr-FR"/>
-        </w:rPr>
-      </w:pPr>
-    </w:p>
-    <w:p>
-      <w:pPr>
-        <w:ind w:left="0" w:leftChars="0" w:firstLine="0" w:firstLineChars="0"/>
-        <w:rPr>
-          <w:rFonts w:hint="default" w:eastAsia="Calibri" w:cs="Courier New" w:asciiTheme="majorAscii" w:hAnsiTheme="majorAscii"/>
-          <w:i/>
-          <w:iCs/>
-          <w:sz w:val="22"/>
-          <w:szCs w:val="22"/>
-          <w:u w:val="none"/>
-          <w:lang w:val="fr-FR"/>
-        </w:rPr>
-      </w:pPr>
-    </w:p>
-    <w:p>
-      <w:pPr>
-        <w:ind w:left="0" w:leftChars="0" w:firstLine="0" w:firstLineChars="0"/>
-        <w:rPr>
-          <w:rFonts w:hint="default" w:eastAsia="Calibri" w:cs="Courier New" w:asciiTheme="majorAscii" w:hAnsiTheme="majorAscii"/>
-          <w:i/>
-          <w:iCs/>
-          <w:sz w:val="22"/>
-          <w:szCs w:val="22"/>
-          <w:u w:val="none"/>
-          <w:lang w:val="fr-FR"/>
-        </w:rPr>
-      </w:pPr>
-    </w:p>
-    <w:p>
-      <w:pPr>
-        <w:ind w:left="0" w:leftChars="0" w:firstLine="0" w:firstLineChars="0"/>
-        <w:rPr>
-          <w:rFonts w:hint="default" w:eastAsia="Calibri" w:cs="Courier New" w:asciiTheme="majorAscii" w:hAnsiTheme="majorAscii"/>
           <w:sz w:val="22"/>
           <w:szCs w:val="22"/>
           <w:u w:val="none"/>
@@ -23095,7 +23374,19 @@
           <w:u w:val="none"/>
           <w:lang w:val="fr-FR"/>
         </w:rPr>
-        <w:t>Dans le panneau de gauche, nous cliquons sur l'icône d'engrenage pour Configuration, puis sélectionnez Sources de données :</w:t>
+        <w:t>Dans le panneau de gauche, nous cliquon</w:t>
+      </w:r>
+      <w:bookmarkStart w:id="1" w:name="_GoBack"/>
+      <w:bookmarkEnd w:id="1"/>
+      <w:r>
+        <w:rPr>
+          <w:rFonts w:hint="default" w:eastAsia="Calibri" w:cs="Courier New" w:asciiTheme="majorAscii" w:hAnsiTheme="majorAscii"/>
+          <w:sz w:val="22"/>
+          <w:szCs w:val="22"/>
+          <w:u w:val="none"/>
+          <w:lang w:val="fr-FR"/>
+        </w:rPr>
+        <w:t>s sur l'icône d'engrenage pour Configuration, puis sélectionnez Sources de données :</w:t>
       </w:r>
     </w:p>
     <w:p>
@@ -24607,7 +24898,7 @@
           <w:u w:val="none"/>
           <w:lang w:val="fr-FR"/>
         </w:rPr>
-        <w:t>Nous avons désormais un pipeline de surveillance entièrement opérationnel pour MongoDB grâce à Prometheus et, Grafana pour visualiser nos données récoltées en temps réel!</w:t>
+        <w:t>Nous avons désormais un pipeline de surveillance entièrement opérationnel pour MongoDB grâce à Prometheus et Grafana pour visualiser nos données récoltées en temps réel!</w:t>
       </w:r>
     </w:p>
     <w:sectPr>
@@ -25828,7 +26119,7 @@
     <w:lsdException w:uiPriority="99" w:name="Document Map"/>
     <w:lsdException w:uiPriority="99" w:name="Plain Text"/>
     <w:lsdException w:uiPriority="99" w:name="E-mail Signature"/>
-    <w:lsdException w:uiPriority="99" w:name="Normal (Web)"/>
+    <w:lsdException w:qFormat="1" w:uiPriority="99" w:name="Normal (Web)"/>
     <w:lsdException w:uiPriority="99" w:name="HTML Acronym"/>
     <w:lsdException w:uiPriority="99" w:name="HTML Address"/>
     <w:lsdException w:uiPriority="99" w:name="HTML Cite"/>
@@ -26297,6 +26588,7 @@
     <w:basedOn w:val="1"/>
     <w:semiHidden/>
     <w:unhideWhenUsed/>
+    <w:qFormat/>
     <w:uiPriority w:val="99"/>
     <w:rPr>
       <w:sz w:val="24"/>

</xml_diff>

<commit_message>
updated Apache Spark main && 'ecf final.doc'
</commit_message>
<xml_diff>
--- a/ecf final.docx
+++ b/ecf final.docx
@@ -119,12 +119,6 @@
             <w:insideH w:val="single" w:color="000000" w:sz="4" w:space="0"/>
             <w:insideV w:val="single" w:color="000000" w:sz="4" w:space="0"/>
           </w:tblBorders>
-          <w:tblCellMar>
-            <w:top w:w="0" w:type="dxa"/>
-            <w:left w:w="108" w:type="dxa"/>
-            <w:bottom w:w="0" w:type="dxa"/>
-            <w:right w:w="108" w:type="dxa"/>
-          </w:tblCellMar>
         </w:tblPrEx>
         <w:tc>
           <w:tcPr>
@@ -191,12 +185,6 @@
             <w:insideH w:val="single" w:color="000000" w:sz="4" w:space="0"/>
             <w:insideV w:val="single" w:color="000000" w:sz="4" w:space="0"/>
           </w:tblBorders>
-          <w:tblCellMar>
-            <w:top w:w="0" w:type="dxa"/>
-            <w:left w:w="108" w:type="dxa"/>
-            <w:bottom w:w="0" w:type="dxa"/>
-            <w:right w:w="108" w:type="dxa"/>
-          </w:tblCellMar>
         </w:tblPrEx>
         <w:tc>
           <w:tcPr>
@@ -1871,7 +1859,7 @@
           <w:szCs w:val="22"/>
           <w:lang w:val="fr-FR"/>
         </w:rPr>
-        <w:t xml:space="preserve"> </w:t>
+        <w:t xml:space="preserve"> ainsi que quelques remarques annexes </w:t>
       </w:r>
       <w:r>
         <w:rPr>
@@ -1899,27 +1887,6 @@
     <w:p>
       <w:pPr>
         <w:ind w:left="0" w:hanging="2"/>
-        <w:rPr>
-          <w:rFonts w:hint="default" w:ascii="Calibri" w:hAnsi="Calibri" w:eastAsia="Calibri" w:cs="Calibri"/>
-          <w:i w:val="0"/>
-          <w:iCs w:val="0"/>
-          <w:sz w:val="22"/>
-          <w:szCs w:val="22"/>
-          <w:lang w:val="fr-FR"/>
-        </w:rPr>
-      </w:pPr>
-      <w:r>
-        <w:rPr>
-          <w:rFonts w:hint="default" w:ascii="Calibri" w:hAnsi="Calibri" w:eastAsia="Calibri" w:cs="Calibri"/>
-          <w:i w:val="0"/>
-          <w:iCs w:val="0"/>
-          <w:sz w:val="22"/>
-          <w:szCs w:val="22"/>
-          <w:lang w:val="fr-FR"/>
-        </w:rPr>
-        <w:t xml:space="preserve">Toutes les sorties de console présentées sont en </w:t>
-      </w:r>
-      <w:r>
         <w:rPr>
           <w:rFonts w:hint="default" w:ascii="Courier New" w:hAnsi="Courier New" w:eastAsia="Calibri" w:cs="Courier New"/>
           <w:i w:val="0"/>
@@ -1928,7 +1895,65 @@
           <w:szCs w:val="20"/>
           <w:lang w:val="fr-FR"/>
         </w:rPr>
+      </w:pPr>
+      <w:r>
+        <w:rPr>
+          <w:rFonts w:hint="default" w:ascii="Calibri" w:hAnsi="Calibri" w:eastAsia="Calibri" w:cs="Calibri"/>
+          <w:i w:val="0"/>
+          <w:iCs w:val="0"/>
+          <w:sz w:val="22"/>
+          <w:szCs w:val="22"/>
+          <w:lang w:val="fr-FR"/>
+        </w:rPr>
+        <w:t xml:space="preserve">Toutes les sorties de console présentées sont en </w:t>
+      </w:r>
+      <w:r>
+        <w:rPr>
+          <w:rFonts w:hint="default" w:ascii="Courier New" w:hAnsi="Courier New" w:eastAsia="Calibri" w:cs="Courier New"/>
+          <w:i w:val="0"/>
+          <w:iCs w:val="0"/>
+          <w:sz w:val="20"/>
+          <w:szCs w:val="20"/>
+          <w:lang w:val="fr-FR"/>
+        </w:rPr>
         <w:t>courrier new 10</w:t>
+      </w:r>
+    </w:p>
+    <w:p>
+      <w:pPr>
+        <w:ind w:left="0" w:hanging="2"/>
+        <w:rPr>
+          <w:rFonts w:hint="default" w:ascii="Calibri" w:hAnsi="Calibri" w:eastAsia="Calibri" w:cs="Calibri"/>
+          <w:i w:val="0"/>
+          <w:iCs w:val="0"/>
+          <w:sz w:val="22"/>
+          <w:szCs w:val="22"/>
+          <w:lang w:val="fr-FR"/>
+        </w:rPr>
+      </w:pPr>
+      <w:r>
+        <w:rPr>
+          <w:rFonts w:hint="default" w:eastAsia="Calibri" w:cs="Arial" w:asciiTheme="majorAscii" w:hAnsiTheme="majorAscii"/>
+          <w:i w:val="0"/>
+          <w:iCs w:val="0"/>
+          <w:sz w:val="20"/>
+          <w:szCs w:val="20"/>
+          <w:lang w:val="fr-FR"/>
+        </w:rPr>
+        <w:t>La police principale est calibri 11.</w:t>
+      </w:r>
+      <w:bookmarkStart w:id="1" w:name="_GoBack"/>
+      <w:bookmarkEnd w:id="1"/>
+      <w:r>
+        <w:rPr>
+          <w:rFonts w:hint="default" w:ascii="Courier New" w:hAnsi="Courier New" w:eastAsia="Calibri" w:cs="Courier New"/>
+          <w:i w:val="0"/>
+          <w:iCs w:val="0"/>
+          <w:sz w:val="20"/>
+          <w:szCs w:val="20"/>
+          <w:lang w:val="fr-FR"/>
+        </w:rPr>
+        <w:br w:type="textWrapping"/>
       </w:r>
     </w:p>
     <w:p>
@@ -23374,19 +23399,7 @@
           <w:u w:val="none"/>
           <w:lang w:val="fr-FR"/>
         </w:rPr>
-        <w:t>Dans le panneau de gauche, nous cliquon</w:t>
-      </w:r>
-      <w:bookmarkStart w:id="1" w:name="_GoBack"/>
-      <w:bookmarkEnd w:id="1"/>
-      <w:r>
-        <w:rPr>
-          <w:rFonts w:hint="default" w:eastAsia="Calibri" w:cs="Courier New" w:asciiTheme="majorAscii" w:hAnsiTheme="majorAscii"/>
-          <w:sz w:val="22"/>
-          <w:szCs w:val="22"/>
-          <w:u w:val="none"/>
-          <w:lang w:val="fr-FR"/>
-        </w:rPr>
-        <w:t>s sur l'icône d'engrenage pour Configuration, puis sélectionnez Sources de données :</w:t>
+        <w:t>Dans le panneau de gauche, nous cliquons sur l'icône d'engrenage pour Configuration, puis sélectionnez Sources de données :</w:t>
       </w:r>
     </w:p>
     <w:p>

</xml_diff>